<commit_message>
Fixed bug with max variable default value
</commit_message>
<xml_diff>
--- a/SEMESTRÁLNÍ PRÁCE.docx
+++ b/SEMESTRÁLNÍ PRÁCE.docx
@@ -629,7 +629,23 @@
           <w:sz w:val="32"/>
           <w:szCs w:val="32"/>
         </w:rPr>
-        <w:t xml:space="preserve">Program ukončí svoji činnost, pokud uživatel do vstupního data </w:t>
+        <w:t xml:space="preserve">Program </w:t>
+      </w:r>
+      <w:proofErr w:type="gramStart"/>
+      <w:r>
+        <w:rPr>
+          <w:sz w:val="32"/>
+          <w:szCs w:val="32"/>
+        </w:rPr>
+        <w:t>ukončí</w:t>
+      </w:r>
+      <w:proofErr w:type="gramEnd"/>
+      <w:r>
+        <w:rPr>
+          <w:sz w:val="32"/>
+          <w:szCs w:val="32"/>
+        </w:rPr>
+        <w:t xml:space="preserve"> svoji činnost, pokud uživatel do vstupního data </w:t>
       </w:r>
       <w:r>
         <w:rPr>
@@ -1065,7 +1081,35 @@
           <w:sz w:val="32"/>
           <w:szCs w:val="32"/>
         </w:rPr>
-        <w:t>konkrétně na nejmenší možnou hodnotu datového typu double. Jiné způsoby řešení nebyly tak efektivní jako způsob natvrdo nastavení počátku k minimální hodnotě double, protože kód by pak byl komplikovanější.</w:t>
+        <w:t xml:space="preserve">konkrétně na </w:t>
+      </w:r>
+      <w:r>
+        <w:rPr>
+          <w:sz w:val="32"/>
+          <w:szCs w:val="32"/>
+        </w:rPr>
+        <w:t>mínus nekonečno</w:t>
+      </w:r>
+      <w:r>
+        <w:rPr>
+          <w:sz w:val="32"/>
+          <w:szCs w:val="32"/>
+        </w:rPr>
+        <w:t>. Jiné způsoby řešení nebyly tak efektivní jako způsob natvrdo nastavení počátku k</w:t>
+      </w:r>
+      <w:r>
+        <w:rPr>
+          <w:sz w:val="32"/>
+          <w:szCs w:val="32"/>
+        </w:rPr>
+        <w:t xml:space="preserve"> mínus nekonečnu datového typu </w:t>
+      </w:r>
+      <w:r>
+        <w:rPr>
+          <w:sz w:val="32"/>
+          <w:szCs w:val="32"/>
+        </w:rPr>
+        <w:t>double, protože kód by pak byl komplikovanější.</w:t>
       </w:r>
     </w:p>
     <w:p>
@@ -1123,23 +1167,21 @@
       <w:r>
         <w:rPr>
           <w:noProof/>
-          <w:sz w:val="32"/>
-          <w:szCs w:val="32"/>
         </w:rPr>
         <w:lastRenderedPageBreak/>
         <w:drawing>
-          <wp:anchor distT="0" distB="0" distL="114300" distR="114300" simplePos="0" relativeHeight="251658240" behindDoc="0" locked="0" layoutInCell="1" allowOverlap="1" wp14:anchorId="29AE6861" wp14:editId="117DE45A">
+          <wp:anchor distT="0" distB="0" distL="114300" distR="114300" simplePos="0" relativeHeight="251661312" behindDoc="0" locked="0" layoutInCell="1" allowOverlap="1" wp14:anchorId="3D2BC282" wp14:editId="083FCFAD">
             <wp:simplePos x="0" y="0"/>
             <wp:positionH relativeFrom="margin">
-              <wp:posOffset>-890905</wp:posOffset>
+              <wp:align>center</wp:align>
             </wp:positionH>
             <wp:positionV relativeFrom="margin">
-              <wp:posOffset>-610870</wp:posOffset>
+              <wp:align>top</wp:align>
             </wp:positionV>
-            <wp:extent cx="7762875" cy="7700010"/>
-            <wp:effectExtent l="0" t="0" r="9525" b="0"/>
+            <wp:extent cx="7246620" cy="7188200"/>
+            <wp:effectExtent l="0" t="0" r="0" b="0"/>
             <wp:wrapSquare wrapText="bothSides"/>
-            <wp:docPr id="1" name="Obrázek 1"/>
+            <wp:docPr id="22" name="Obrázek 22"/>
             <wp:cNvGraphicFramePr>
               <a:graphicFrameLocks xmlns:a="http://schemas.openxmlformats.org/drawingml/2006/main" noChangeAspect="1"/>
             </wp:cNvGraphicFramePr>
@@ -1147,7 +1189,7 @@
               <a:graphicData uri="http://schemas.openxmlformats.org/drawingml/2006/picture">
                 <pic:pic xmlns:pic="http://schemas.openxmlformats.org/drawingml/2006/picture">
                   <pic:nvPicPr>
-                    <pic:cNvPr id="1" name="Obrázek 1"/>
+                    <pic:cNvPr id="22" name="Obrázek 22"/>
                     <pic:cNvPicPr/>
                   </pic:nvPicPr>
                   <pic:blipFill>
@@ -1165,7 +1207,7 @@
                   <pic:spPr>
                     <a:xfrm>
                       <a:off x="0" y="0"/>
-                      <a:ext cx="7762875" cy="7700010"/>
+                      <a:ext cx="7246620" cy="7188200"/>
                     </a:xfrm>
                     <a:prstGeom prst="rect">
                       <a:avLst/>
@@ -1190,7 +1232,7 @@
         <mc:AlternateContent>
           <mc:Choice Requires="wps">
             <w:drawing>
-              <wp:anchor distT="0" distB="0" distL="114300" distR="114300" simplePos="0" relativeHeight="251660288" behindDoc="0" locked="0" layoutInCell="1" allowOverlap="1" wp14:anchorId="632BF266" wp14:editId="7BDB86BD">
+              <wp:anchor distT="0" distB="0" distL="114300" distR="114300" simplePos="0" relativeHeight="251660288" behindDoc="0" locked="0" layoutInCell="1" allowOverlap="1" wp14:anchorId="632BF266" wp14:editId="016C709F">
                 <wp:simplePos x="0" y="0"/>
                 <wp:positionH relativeFrom="column">
                   <wp:posOffset>-890905</wp:posOffset>
@@ -1227,6 +1269,7 @@
                           <w:p>
                             <w:pPr>
                               <w:pStyle w:val="Titulek"/>
+                              <w:spacing w:before="480"/>
                               <w:jc w:val="center"/>
                               <w:rPr>
                                 <w:sz w:val="32"/>
@@ -1267,6 +1310,7 @@
                     <w:p>
                       <w:pPr>
                         <w:pStyle w:val="Titulek"/>
+                        <w:spacing w:before="480"/>
                         <w:jc w:val="center"/>
                         <w:rPr>
                           <w:sz w:val="32"/>
@@ -4465,14 +4509,7 @@
                 <w:rFonts w:ascii="Calibri" w:hAnsi="Calibri" w:cs="Calibri"/>
                 <w:color w:val="000000"/>
               </w:rPr>
-              <w:t xml:space="preserve">Sada vektorů = 2 </w:t>
-            </w:r>
-            <w:r>
-              <w:rPr>
-                <w:rFonts w:ascii="Calibri" w:hAnsi="Calibri" w:cs="Calibri"/>
-                <w:color w:val="000000"/>
-              </w:rPr>
-              <w:t>4 9 3</w:t>
+              <w:t>Sada vektorů = 2 4 9 3</w:t>
             </w:r>
           </w:p>
         </w:tc>
@@ -4735,40 +4772,26 @@
                 <w:rFonts w:ascii="Calibri" w:hAnsi="Calibri" w:cs="Calibri"/>
                 <w:color w:val="000000"/>
               </w:rPr>
-              <w:t xml:space="preserve">Počet vektorů = </w:t>
-            </w:r>
-            <w:r>
-              <w:rPr>
-                <w:rFonts w:ascii="Calibri" w:hAnsi="Calibri" w:cs="Calibri"/>
-                <w:color w:val="000000"/>
-              </w:rPr>
-              <w:t>3</w:t>
-            </w:r>
-          </w:p>
-          <w:p>
-            <w:pPr>
-              <w:tabs>
-                <w:tab w:val="clear" w:pos="5670"/>
-              </w:tabs>
-              <w:jc w:val="center"/>
-              <w:rPr>
-                <w:rFonts w:ascii="Calibri" w:hAnsi="Calibri" w:cs="Calibri"/>
-                <w:color w:val="000000"/>
-              </w:rPr>
-            </w:pPr>
-            <w:r>
-              <w:rPr>
-                <w:rFonts w:ascii="Calibri" w:hAnsi="Calibri" w:cs="Calibri"/>
-                <w:color w:val="000000"/>
-              </w:rPr>
-              <w:t xml:space="preserve">Délka vektoru = </w:t>
-            </w:r>
-            <w:r>
-              <w:rPr>
-                <w:rFonts w:ascii="Calibri" w:hAnsi="Calibri" w:cs="Calibri"/>
-                <w:color w:val="000000"/>
-              </w:rPr>
-              <w:t>3</w:t>
+              <w:t>Počet vektorů = 3</w:t>
+            </w:r>
+          </w:p>
+          <w:p>
+            <w:pPr>
+              <w:tabs>
+                <w:tab w:val="clear" w:pos="5670"/>
+              </w:tabs>
+              <w:jc w:val="center"/>
+              <w:rPr>
+                <w:rFonts w:ascii="Calibri" w:hAnsi="Calibri" w:cs="Calibri"/>
+                <w:color w:val="000000"/>
+              </w:rPr>
+            </w:pPr>
+            <w:r>
+              <w:rPr>
+                <w:rFonts w:ascii="Calibri" w:hAnsi="Calibri" w:cs="Calibri"/>
+                <w:color w:val="000000"/>
+              </w:rPr>
+              <w:t>Délka vektoru = 3</w:t>
             </w:r>
           </w:p>
           <w:p>
@@ -5115,75 +5138,26 @@
                 <w:rFonts w:ascii="Calibri" w:hAnsi="Calibri" w:cs="Calibri"/>
                 <w:color w:val="000000"/>
               </w:rPr>
-              <w:t xml:space="preserve">Max. skalární součin: </w:t>
-            </w:r>
-            <w:r>
-              <w:rPr>
-                <w:rFonts w:ascii="Calibri" w:hAnsi="Calibri" w:cs="Calibri"/>
-                <w:color w:val="000000"/>
-              </w:rPr>
-              <w:t>Nekonečno</w:t>
-            </w:r>
-          </w:p>
-          <w:p>
-            <w:pPr>
-              <w:tabs>
-                <w:tab w:val="clear" w:pos="5670"/>
-              </w:tabs>
-              <w:jc w:val="center"/>
-              <w:rPr>
-                <w:rFonts w:ascii="Calibri" w:hAnsi="Calibri" w:cs="Calibri"/>
-                <w:color w:val="000000"/>
-              </w:rPr>
-            </w:pPr>
-            <w:r>
-              <w:rPr>
-                <w:rFonts w:ascii="Calibri" w:hAnsi="Calibri" w:cs="Calibri"/>
-                <w:color w:val="000000"/>
-              </w:rPr>
-              <w:t xml:space="preserve">Nalezené vektory: (2, </w:t>
-            </w:r>
-            <w:r>
-              <w:rPr>
-                <w:rFonts w:ascii="Calibri" w:hAnsi="Calibri" w:cs="Calibri"/>
-                <w:color w:val="000000"/>
-              </w:rPr>
-              <w:t>2, 2</w:t>
-            </w:r>
-            <w:r>
-              <w:rPr>
-                <w:rFonts w:ascii="Calibri" w:hAnsi="Calibri" w:cs="Calibri"/>
-                <w:color w:val="000000"/>
-              </w:rPr>
-              <w:t>) a (</w:t>
-            </w:r>
-            <w:r>
-              <w:rPr>
-                <w:rFonts w:ascii="Calibri" w:hAnsi="Calibri" w:cs="Calibri"/>
-                <w:color w:val="000000"/>
-              </w:rPr>
-              <w:t>2</w:t>
-            </w:r>
-            <w:r>
-              <w:rPr>
-                <w:rFonts w:ascii="Calibri" w:hAnsi="Calibri" w:cs="Calibri"/>
-                <w:color w:val="000000"/>
-              </w:rPr>
-              <w:t xml:space="preserve">, </w:t>
-            </w:r>
-            <w:r>
-              <w:rPr>
-                <w:rFonts w:ascii="Calibri" w:hAnsi="Calibri" w:cs="Calibri"/>
-                <w:color w:val="000000"/>
-              </w:rPr>
-              <w:t>Nekonečno, 2</w:t>
-            </w:r>
-            <w:r>
-              <w:rPr>
-                <w:rFonts w:ascii="Calibri" w:hAnsi="Calibri" w:cs="Calibri"/>
-                <w:color w:val="000000"/>
-              </w:rPr>
-              <w:t>)</w:t>
+              <w:t>Max. skalární součin: Nekonečno</w:t>
+            </w:r>
+          </w:p>
+          <w:p>
+            <w:pPr>
+              <w:tabs>
+                <w:tab w:val="clear" w:pos="5670"/>
+              </w:tabs>
+              <w:jc w:val="center"/>
+              <w:rPr>
+                <w:rFonts w:ascii="Calibri" w:hAnsi="Calibri" w:cs="Calibri"/>
+                <w:color w:val="000000"/>
+              </w:rPr>
+            </w:pPr>
+            <w:r>
+              <w:rPr>
+                <w:rFonts w:ascii="Calibri" w:hAnsi="Calibri" w:cs="Calibri"/>
+                <w:color w:val="000000"/>
+              </w:rPr>
+              <w:t>Nalezené vektory: (2, 2, 2) a (2, Nekonečno, 2)</w:t>
             </w:r>
           </w:p>
           <w:p>
@@ -5236,14 +5210,7 @@
                 <w:rFonts w:ascii="Calibri" w:hAnsi="Calibri" w:cs="Calibri"/>
                 <w:color w:val="000000"/>
               </w:rPr>
-              <w:t xml:space="preserve"> se zprávou </w:t>
-            </w:r>
-            <w:r>
-              <w:rPr>
-                <w:rFonts w:ascii="Calibri" w:hAnsi="Calibri" w:cs="Calibri"/>
-                <w:color w:val="000000"/>
-              </w:rPr>
-              <w:t>„</w:t>
+              <w:t xml:space="preserve"> se zprávou „</w:t>
             </w:r>
             <w:proofErr w:type="spellStart"/>
             <w:r>
@@ -5282,7 +5249,23 @@
                 <w:rFonts w:ascii="Calibri" w:hAnsi="Calibri" w:cs="Calibri"/>
                 <w:color w:val="000000"/>
               </w:rPr>
-              <w:t xml:space="preserve"> dojde k interpretací hodnoty jako nekonečna a operace s nekonečnem jako sčítání a násobení se liší od operací s běžnými čísly</w:t>
+              <w:t xml:space="preserve"> dojde k interpretací hodnoty jako nekonečna a operace s nekonečnem jako sčítání a násobení se </w:t>
+            </w:r>
+            <w:proofErr w:type="gramStart"/>
+            <w:r>
+              <w:rPr>
+                <w:rFonts w:ascii="Calibri" w:hAnsi="Calibri" w:cs="Calibri"/>
+                <w:color w:val="000000"/>
+              </w:rPr>
+              <w:t>liší</w:t>
+            </w:r>
+            <w:proofErr w:type="gramEnd"/>
+            <w:r>
+              <w:rPr>
+                <w:rFonts w:ascii="Calibri" w:hAnsi="Calibri" w:cs="Calibri"/>
+                <w:color w:val="000000"/>
+              </w:rPr>
+              <w:t xml:space="preserve"> od operací s běžnými čísly</w:t>
             </w:r>
           </w:p>
           <w:p>
@@ -5400,40 +5383,26 @@
                 <w:rFonts w:ascii="Calibri" w:hAnsi="Calibri" w:cs="Calibri"/>
                 <w:color w:val="000000"/>
               </w:rPr>
-              <w:t xml:space="preserve">Počet vektorů = </w:t>
-            </w:r>
-            <w:r>
-              <w:rPr>
-                <w:rFonts w:ascii="Calibri" w:hAnsi="Calibri" w:cs="Calibri"/>
-                <w:color w:val="000000"/>
-              </w:rPr>
-              <w:t>3</w:t>
-            </w:r>
-          </w:p>
-          <w:p>
-            <w:pPr>
-              <w:tabs>
-                <w:tab w:val="clear" w:pos="5670"/>
-              </w:tabs>
-              <w:jc w:val="center"/>
-              <w:rPr>
-                <w:rFonts w:ascii="Calibri" w:hAnsi="Calibri" w:cs="Calibri"/>
-                <w:color w:val="000000"/>
-              </w:rPr>
-            </w:pPr>
-            <w:r>
-              <w:rPr>
-                <w:rFonts w:ascii="Calibri" w:hAnsi="Calibri" w:cs="Calibri"/>
-                <w:color w:val="000000"/>
-              </w:rPr>
-              <w:t xml:space="preserve">Délka vektoru = </w:t>
-            </w:r>
-            <w:r>
-              <w:rPr>
-                <w:rFonts w:ascii="Calibri" w:hAnsi="Calibri" w:cs="Calibri"/>
-                <w:color w:val="000000"/>
-              </w:rPr>
-              <w:t>3</w:t>
+              <w:t>Počet vektorů = 3</w:t>
+            </w:r>
+          </w:p>
+          <w:p>
+            <w:pPr>
+              <w:tabs>
+                <w:tab w:val="clear" w:pos="5670"/>
+              </w:tabs>
+              <w:jc w:val="center"/>
+              <w:rPr>
+                <w:rFonts w:ascii="Calibri" w:hAnsi="Calibri" w:cs="Calibri"/>
+                <w:color w:val="000000"/>
+              </w:rPr>
+            </w:pPr>
+            <w:r>
+              <w:rPr>
+                <w:rFonts w:ascii="Calibri" w:hAnsi="Calibri" w:cs="Calibri"/>
+                <w:color w:val="000000"/>
+              </w:rPr>
+              <w:t>Délka vektoru = 3</w:t>
             </w:r>
           </w:p>
           <w:p>
@@ -5471,41 +5440,36 @@
                 <w:rFonts w:ascii="Calibri" w:hAnsi="Calibri" w:cs="Calibri"/>
                 <w:color w:val="000000"/>
               </w:rPr>
-              <w:t>-2</w:t>
-            </w:r>
-            <w:r>
-              <w:rPr>
-                <w:rFonts w:ascii="Calibri" w:hAnsi="Calibri" w:cs="Calibri"/>
-                <w:color w:val="000000"/>
-              </w:rPr>
-              <w:t xml:space="preserve"> </w:t>
-            </w:r>
-            <w:r>
-              <w:rPr>
-                <w:rFonts w:ascii="Calibri" w:hAnsi="Calibri" w:cs="Calibri"/>
-                <w:color w:val="000000"/>
-              </w:rPr>
-              <w:t xml:space="preserve">5 7 </w:t>
-            </w:r>
-          </w:p>
-          <w:p>
-            <w:pPr>
-              <w:tabs>
-                <w:tab w:val="clear" w:pos="5670"/>
-              </w:tabs>
-              <w:jc w:val="center"/>
-              <w:rPr>
-                <w:rFonts w:ascii="Calibri" w:hAnsi="Calibri" w:cs="Calibri"/>
-                <w:color w:val="000000"/>
-              </w:rPr>
-            </w:pPr>
-            <w:r>
-              <w:rPr>
-                <w:rFonts w:ascii="Calibri" w:hAnsi="Calibri" w:cs="Calibri"/>
-                <w:color w:val="000000"/>
-              </w:rPr>
-              <w:t>2,5 1 -2</w:t>
-            </w:r>
+              <w:t xml:space="preserve">-2 5 7 </w:t>
+            </w:r>
+          </w:p>
+          <w:p>
+            <w:pPr>
+              <w:tabs>
+                <w:tab w:val="clear" w:pos="5670"/>
+              </w:tabs>
+              <w:jc w:val="center"/>
+              <w:rPr>
+                <w:rFonts w:ascii="Calibri" w:hAnsi="Calibri" w:cs="Calibri"/>
+                <w:color w:val="000000"/>
+              </w:rPr>
+            </w:pPr>
+            <w:r>
+              <w:rPr>
+                <w:rFonts w:ascii="Calibri" w:hAnsi="Calibri" w:cs="Calibri"/>
+                <w:color w:val="000000"/>
+              </w:rPr>
+              <w:t xml:space="preserve">2,5 </w:t>
+            </w:r>
+            <w:proofErr w:type="gramStart"/>
+            <w:r>
+              <w:rPr>
+                <w:rFonts w:ascii="Calibri" w:hAnsi="Calibri" w:cs="Calibri"/>
+                <w:color w:val="000000"/>
+              </w:rPr>
+              <w:t>1 -2</w:t>
+            </w:r>
+            <w:proofErr w:type="gramEnd"/>
             <w:r>
               <w:rPr>
                 <w:rFonts w:ascii="Calibri" w:hAnsi="Calibri" w:cs="Calibri"/>
@@ -5581,14 +5545,7 @@
                 <w:rFonts w:ascii="Calibri" w:hAnsi="Calibri" w:cs="Calibri"/>
                 <w:color w:val="000000"/>
               </w:rPr>
-              <w:t xml:space="preserve">Max. skalární součin: </w:t>
-            </w:r>
-            <w:r>
-              <w:rPr>
-                <w:rFonts w:ascii="Calibri" w:hAnsi="Calibri" w:cs="Calibri"/>
-                <w:color w:val="000000"/>
-              </w:rPr>
-              <w:t>22</w:t>
+              <w:t>Max. skalární součin: 22</w:t>
             </w:r>
           </w:p>
           <w:p>
@@ -5626,63 +5583,7 @@
                 <w:rFonts w:ascii="Calibri" w:hAnsi="Calibri" w:cs="Calibri"/>
                 <w:color w:val="000000"/>
               </w:rPr>
-              <w:t>(</w:t>
-            </w:r>
-            <w:r>
-              <w:rPr>
-                <w:rFonts w:ascii="Calibri" w:hAnsi="Calibri" w:cs="Calibri"/>
-                <w:color w:val="000000"/>
-              </w:rPr>
-              <w:t>-</w:t>
-            </w:r>
-            <w:r>
-              <w:rPr>
-                <w:rFonts w:ascii="Calibri" w:hAnsi="Calibri" w:cs="Calibri"/>
-                <w:color w:val="000000"/>
-              </w:rPr>
-              <w:t xml:space="preserve">2, </w:t>
-            </w:r>
-            <w:r>
-              <w:rPr>
-                <w:rFonts w:ascii="Calibri" w:hAnsi="Calibri" w:cs="Calibri"/>
-                <w:color w:val="000000"/>
-              </w:rPr>
-              <w:t>5, 7</w:t>
-            </w:r>
-            <w:r>
-              <w:rPr>
-                <w:rFonts w:ascii="Calibri" w:hAnsi="Calibri" w:cs="Calibri"/>
-                <w:color w:val="000000"/>
-              </w:rPr>
-              <w:t>) a (</w:t>
-            </w:r>
-            <w:r>
-              <w:rPr>
-                <w:rFonts w:ascii="Calibri" w:hAnsi="Calibri" w:cs="Calibri"/>
-                <w:color w:val="000000"/>
-              </w:rPr>
-              <w:t>2</w:t>
-            </w:r>
-            <w:r>
-              <w:rPr>
-                <w:rFonts w:ascii="Calibri" w:hAnsi="Calibri" w:cs="Calibri"/>
-                <w:color w:val="000000"/>
-              </w:rPr>
-              <w:t xml:space="preserve">, </w:t>
-            </w:r>
-            <w:r>
-              <w:rPr>
-                <w:rFonts w:ascii="Calibri" w:hAnsi="Calibri" w:cs="Calibri"/>
-                <w:color w:val="000000"/>
-              </w:rPr>
-              <w:t>1, 3</w:t>
-            </w:r>
-            <w:r>
-              <w:rPr>
-                <w:rFonts w:ascii="Calibri" w:hAnsi="Calibri" w:cs="Calibri"/>
-                <w:color w:val="000000"/>
-              </w:rPr>
-              <w:t>)</w:t>
+              <w:t>(-2, 5, 7) a (2, 1, 3)</w:t>
             </w:r>
           </w:p>
           <w:p>
@@ -5927,14 +5828,7 @@
                 <w:rFonts w:ascii="Calibri" w:hAnsi="Calibri" w:cs="Calibri"/>
                 <w:color w:val="000000"/>
               </w:rPr>
-              <w:t xml:space="preserve">Délka vektoru = </w:t>
-            </w:r>
-            <w:r>
-              <w:rPr>
-                <w:rFonts w:ascii="Calibri" w:hAnsi="Calibri" w:cs="Calibri"/>
-                <w:color w:val="000000"/>
-              </w:rPr>
-              <w:t>2</w:t>
+              <w:t>Délka vektoru = 2</w:t>
             </w:r>
           </w:p>
           <w:p>
@@ -5993,6 +5887,7 @@
                 <w:color w:val="000000"/>
               </w:rPr>
             </w:pPr>
+            <w:proofErr w:type="gramStart"/>
             <w:r>
               <w:rPr>
                 <w:rFonts w:ascii="Calibri" w:hAnsi="Calibri" w:cs="Calibri"/>
@@ -6000,6 +5895,7 @@
               </w:rPr>
               <w:t>3 -2</w:t>
             </w:r>
+            <w:proofErr w:type="gramEnd"/>
             <w:r>
               <w:rPr>
                 <w:rFonts w:ascii="Calibri" w:hAnsi="Calibri" w:cs="Calibri"/>
@@ -6024,21 +5920,7 @@
                 <w:rFonts w:ascii="Calibri" w:hAnsi="Calibri" w:cs="Calibri"/>
                 <w:color w:val="000000"/>
               </w:rPr>
-              <w:t>-4</w:t>
-            </w:r>
-            <w:r>
-              <w:rPr>
-                <w:rFonts w:ascii="Calibri" w:hAnsi="Calibri" w:cs="Calibri"/>
-                <w:color w:val="000000"/>
-              </w:rPr>
-              <w:t xml:space="preserve"> </w:t>
-            </w:r>
-            <w:r>
-              <w:rPr>
-                <w:rFonts w:ascii="Calibri" w:hAnsi="Calibri" w:cs="Calibri"/>
-                <w:color w:val="000000"/>
-              </w:rPr>
-              <w:t>1</w:t>
+              <w:t>-4 1</w:t>
             </w:r>
             <w:r>
               <w:rPr>
@@ -6134,35 +6016,7 @@
                 <w:rFonts w:ascii="Calibri" w:hAnsi="Calibri" w:cs="Calibri"/>
                 <w:color w:val="000000"/>
               </w:rPr>
-              <w:t>(-2</w:t>
-            </w:r>
-            <w:r>
-              <w:rPr>
-                <w:rFonts w:ascii="Calibri" w:hAnsi="Calibri" w:cs="Calibri"/>
-                <w:color w:val="000000"/>
-              </w:rPr>
-              <w:t>.5</w:t>
-            </w:r>
-            <w:r>
-              <w:rPr>
-                <w:rFonts w:ascii="Calibri" w:hAnsi="Calibri" w:cs="Calibri"/>
-                <w:color w:val="000000"/>
-              </w:rPr>
-              <w:t xml:space="preserve">, </w:t>
-            </w:r>
-            <w:r>
-              <w:rPr>
-                <w:rFonts w:ascii="Calibri" w:hAnsi="Calibri" w:cs="Calibri"/>
-                <w:color w:val="000000"/>
-              </w:rPr>
-              <w:t>4.5</w:t>
-            </w:r>
-            <w:r>
-              <w:rPr>
-                <w:rFonts w:ascii="Calibri" w:hAnsi="Calibri" w:cs="Calibri"/>
-                <w:color w:val="000000"/>
-              </w:rPr>
-              <w:t>) a (</w:t>
+              <w:t>(-2.5, 4.5) a (</w:t>
             </w:r>
             <w:r>
               <w:rPr>
@@ -6612,14 +6466,7 @@
                 <w:rFonts w:ascii="Calibri" w:hAnsi="Calibri" w:cs="Calibri"/>
                 <w:color w:val="000000"/>
               </w:rPr>
-              <w:t>Max. skalární součin: 1</w:t>
-            </w:r>
-            <w:r>
-              <w:rPr>
-                <w:rFonts w:ascii="Calibri" w:hAnsi="Calibri" w:cs="Calibri"/>
-                <w:color w:val="000000"/>
-              </w:rPr>
-              <w:t>300</w:t>
+              <w:t>Max. skalární součin: 1300</w:t>
             </w:r>
           </w:p>
           <w:p>
@@ -6657,49 +6504,7 @@
                 <w:rFonts w:ascii="Calibri" w:hAnsi="Calibri" w:cs="Calibri"/>
                 <w:color w:val="000000"/>
               </w:rPr>
-              <w:t>(</w:t>
-            </w:r>
-            <w:r>
-              <w:rPr>
-                <w:rFonts w:ascii="Calibri" w:hAnsi="Calibri" w:cs="Calibri"/>
-                <w:color w:val="000000"/>
-              </w:rPr>
-              <w:t>10, 20, 30</w:t>
-            </w:r>
-            <w:r>
-              <w:rPr>
-                <w:rFonts w:ascii="Calibri" w:hAnsi="Calibri" w:cs="Calibri"/>
-                <w:color w:val="000000"/>
-              </w:rPr>
-              <w:t>) a (</w:t>
-            </w:r>
-            <w:r>
-              <w:rPr>
-                <w:rFonts w:ascii="Calibri" w:hAnsi="Calibri" w:cs="Calibri"/>
-                <w:color w:val="000000"/>
-              </w:rPr>
-              <w:t>20</w:t>
-            </w:r>
-            <w:r>
-              <w:rPr>
-                <w:rFonts w:ascii="Calibri" w:hAnsi="Calibri" w:cs="Calibri"/>
-                <w:color w:val="000000"/>
-              </w:rPr>
-              <w:t xml:space="preserve">, </w:t>
-            </w:r>
-            <w:r>
-              <w:rPr>
-                <w:rFonts w:ascii="Calibri" w:hAnsi="Calibri" w:cs="Calibri"/>
-                <w:color w:val="000000"/>
-              </w:rPr>
-              <w:t>10, 30</w:t>
-            </w:r>
-            <w:r>
-              <w:rPr>
-                <w:rFonts w:ascii="Calibri" w:hAnsi="Calibri" w:cs="Calibri"/>
-                <w:color w:val="000000"/>
-              </w:rPr>
-              <w:t>)</w:t>
+              <w:t>(10, 20, 30) a (20, 10, 30)</w:t>
             </w:r>
           </w:p>
           <w:p>
@@ -6762,14 +6567,7 @@
                 <w:rFonts w:ascii="Calibri" w:hAnsi="Calibri" w:cs="Calibri"/>
                 <w:color w:val="000000"/>
               </w:rPr>
-              <w:t>Max. skalární součin: 1</w:t>
-            </w:r>
-            <w:r>
-              <w:rPr>
-                <w:rFonts w:ascii="Calibri" w:hAnsi="Calibri" w:cs="Calibri"/>
-                <w:color w:val="000000"/>
-              </w:rPr>
-              <w:t>300</w:t>
+              <w:t>Max. skalární součin: 1300</w:t>
             </w:r>
           </w:p>
           <w:p>
@@ -7092,14 +6890,7 @@
                 <w:rFonts w:ascii="Calibri" w:hAnsi="Calibri" w:cs="Calibri"/>
                 <w:color w:val="000000"/>
               </w:rPr>
-              <w:t xml:space="preserve">Max. skalární součin: </w:t>
-            </w:r>
-            <w:r>
-              <w:rPr>
-                <w:rFonts w:ascii="Calibri" w:hAnsi="Calibri" w:cs="Calibri"/>
-                <w:color w:val="000000"/>
-              </w:rPr>
-              <w:t>12.614</w:t>
+              <w:t>Max. skalární součin: 12.614</w:t>
             </w:r>
           </w:p>
           <w:p>
@@ -7137,63 +6928,7 @@
                 <w:rFonts w:ascii="Calibri" w:hAnsi="Calibri" w:cs="Calibri"/>
                 <w:color w:val="000000"/>
               </w:rPr>
-              <w:t>(</w:t>
-            </w:r>
-            <w:r>
-              <w:rPr>
-                <w:rFonts w:ascii="Calibri" w:hAnsi="Calibri" w:cs="Calibri"/>
-                <w:color w:val="000000"/>
-              </w:rPr>
-              <w:t>2.572</w:t>
-            </w:r>
-            <w:r>
-              <w:rPr>
-                <w:rFonts w:ascii="Calibri" w:hAnsi="Calibri" w:cs="Calibri"/>
-                <w:color w:val="000000"/>
-              </w:rPr>
-              <w:t>,</w:t>
-            </w:r>
-            <w:r>
-              <w:rPr>
-                <w:rFonts w:ascii="Calibri" w:hAnsi="Calibri" w:cs="Calibri"/>
-                <w:color w:val="000000"/>
-              </w:rPr>
-              <w:t xml:space="preserve"> 3.232</w:t>
-            </w:r>
-            <w:r>
-              <w:rPr>
-                <w:rFonts w:ascii="Calibri" w:hAnsi="Calibri" w:cs="Calibri"/>
-                <w:color w:val="000000"/>
-              </w:rPr>
-              <w:t xml:space="preserve">) a </w:t>
-            </w:r>
-            <w:r>
-              <w:rPr>
-                <w:rFonts w:ascii="Calibri" w:hAnsi="Calibri" w:cs="Calibri"/>
-                <w:color w:val="000000"/>
-              </w:rPr>
-              <w:t>(1.234</w:t>
-            </w:r>
-            <w:r>
-              <w:rPr>
-                <w:rFonts w:ascii="Calibri" w:hAnsi="Calibri" w:cs="Calibri"/>
-                <w:color w:val="000000"/>
-              </w:rPr>
-              <w:t xml:space="preserve">, </w:t>
-            </w:r>
-            <w:r>
-              <w:rPr>
-                <w:rFonts w:ascii="Calibri" w:hAnsi="Calibri" w:cs="Calibri"/>
-                <w:color w:val="000000"/>
-              </w:rPr>
-              <w:t>2.921</w:t>
-            </w:r>
-            <w:r>
-              <w:rPr>
-                <w:rFonts w:ascii="Calibri" w:hAnsi="Calibri" w:cs="Calibri"/>
-                <w:color w:val="000000"/>
-              </w:rPr>
-              <w:t>)</w:t>
+              <w:t>(2.572, 3.232) a (1.234, 2.921)</w:t>
             </w:r>
           </w:p>
           <w:p>
@@ -7431,14 +7166,7 @@
                 <w:rFonts w:ascii="Calibri" w:hAnsi="Calibri" w:cs="Calibri"/>
                 <w:color w:val="000000"/>
               </w:rPr>
-              <w:t xml:space="preserve">Délka vektoru = </w:t>
-            </w:r>
-            <w:r>
-              <w:rPr>
-                <w:rFonts w:ascii="Calibri" w:hAnsi="Calibri" w:cs="Calibri"/>
-                <w:color w:val="000000"/>
-              </w:rPr>
-              <w:t>2</w:t>
+              <w:t>Délka vektoru = 2</w:t>
             </w:r>
           </w:p>
           <w:p>
@@ -7558,14 +7286,7 @@
                 <w:rFonts w:ascii="Calibri" w:hAnsi="Calibri" w:cs="Calibri"/>
                 <w:color w:val="000000"/>
               </w:rPr>
-              <w:t xml:space="preserve">Max. skalární součin: </w:t>
-            </w:r>
-            <w:r>
-              <w:rPr>
-                <w:rFonts w:ascii="Calibri" w:hAnsi="Calibri" w:cs="Calibri"/>
-                <w:color w:val="000000"/>
-              </w:rPr>
-              <w:t>3300614.89</w:t>
+              <w:t>Max. skalární součin: 3300614.89</w:t>
             </w:r>
           </w:p>
           <w:p>
@@ -7603,63 +7324,7 @@
                 <w:rFonts w:ascii="Calibri" w:hAnsi="Calibri" w:cs="Calibri"/>
                 <w:color w:val="000000"/>
               </w:rPr>
-              <w:t>(</w:t>
-            </w:r>
-            <w:r>
-              <w:rPr>
-                <w:rFonts w:ascii="Calibri" w:hAnsi="Calibri" w:cs="Calibri"/>
-                <w:color w:val="000000"/>
-              </w:rPr>
-              <w:t>2573.23</w:t>
-            </w:r>
-            <w:r>
-              <w:rPr>
-                <w:rFonts w:ascii="Calibri" w:hAnsi="Calibri" w:cs="Calibri"/>
-                <w:color w:val="000000"/>
-              </w:rPr>
-              <w:t xml:space="preserve">, </w:t>
-            </w:r>
-            <w:r>
-              <w:rPr>
-                <w:rFonts w:ascii="Calibri" w:hAnsi="Calibri" w:cs="Calibri"/>
-                <w:color w:val="000000"/>
-              </w:rPr>
-              <w:t>1232.54</w:t>
-            </w:r>
-            <w:r>
-              <w:rPr>
-                <w:rFonts w:ascii="Calibri" w:hAnsi="Calibri" w:cs="Calibri"/>
-                <w:color w:val="000000"/>
-              </w:rPr>
-              <w:t>) a (12</w:t>
-            </w:r>
-            <w:r>
-              <w:rPr>
-                <w:rFonts w:ascii="Calibri" w:hAnsi="Calibri" w:cs="Calibri"/>
-                <w:color w:val="000000"/>
-              </w:rPr>
-              <w:t>23.5</w:t>
-            </w:r>
-            <w:r>
-              <w:rPr>
-                <w:rFonts w:ascii="Calibri" w:hAnsi="Calibri" w:cs="Calibri"/>
-                <w:color w:val="000000"/>
-              </w:rPr>
-              <w:t xml:space="preserve">, </w:t>
-            </w:r>
-            <w:r>
-              <w:rPr>
-                <w:rFonts w:ascii="Calibri" w:hAnsi="Calibri" w:cs="Calibri"/>
-                <w:color w:val="000000"/>
-              </w:rPr>
-              <w:t>123.54</w:t>
-            </w:r>
-            <w:r>
-              <w:rPr>
-                <w:rFonts w:ascii="Calibri" w:hAnsi="Calibri" w:cs="Calibri"/>
-                <w:color w:val="000000"/>
-              </w:rPr>
-              <w:t>)</w:t>
+              <w:t>(2573.23, 1232.54) a (1223.5, 123.54)</w:t>
             </w:r>
           </w:p>
           <w:p>
@@ -9336,14 +9001,7 @@
           <w:sz w:val="24"/>
           <w:szCs w:val="24"/>
         </w:rPr>
-        <w:t>1</w:t>
-      </w:r>
-      <w:r>
-        <w:rPr>
-          <w:sz w:val="24"/>
-          <w:szCs w:val="24"/>
-        </w:rPr>
-        <w:t>9</w:t>
+        <w:t>19</w:t>
       </w:r>
     </w:p>
     <w:sectPr>

</xml_diff>